<commit_message>
Added logos to gameobjects. Unwrapped and remapped the textures on some game objects. Fixed fishtank and tank decoration broken mesh. Fixed missing references to audio mixes in opening scene. Fixed login screen call superseeding pause menu. Fixed error in null objective pointer reference. Added scroll through task menus with mouse wheel. Fixed highlight of active task tab crashing the game. Improved visual indication of active tab. Updated chapter 2 draft of documentation.
</commit_message>
<xml_diff>
--- a/New Floor/Assets/Documents/Chapter 2(Draft).docx
+++ b/New Floor/Assets/Documents/Chapter 2(Draft).docx
@@ -342,7 +342,6 @@
         </w:rPr>
         <w:t> or </w:t>
       </w:r>
-      <w:proofErr w:type="spellStart"/>
       <w:r>
         <w:rPr>
           <w:rFonts w:ascii="Arial" w:hAnsi="Arial" w:cs="Arial"/>
@@ -352,7 +351,6 @@
         </w:rPr>
         <w:t>MonoDevelop</w:t>
       </w:r>
-      <w:proofErr w:type="spellEnd"/>
       <w:r>
         <w:rPr>
           <w:rFonts w:ascii="Arial" w:hAnsi="Arial" w:cs="Arial"/>
@@ -416,23 +414,7 @@
           <w:rFonts w:ascii="Arial" w:hAnsi="Arial" w:cs="Arial"/>
           <w:color w:val="333333"/>
         </w:rPr>
-        <w:t xml:space="preserve">Interactive digital media and games along with entertainment applications have an enormous craze amongst the daily users of PCs and play an important role in providing </w:t>
-      </w:r>
-      <w:proofErr w:type="spellStart"/>
-      <w:r>
-        <w:rPr>
-          <w:rFonts w:ascii="Arial" w:hAnsi="Arial" w:cs="Arial"/>
-          <w:color w:val="333333"/>
-        </w:rPr>
-        <w:t>economical</w:t>
-      </w:r>
-      <w:proofErr w:type="spellEnd"/>
-      <w:r>
-        <w:rPr>
-          <w:rFonts w:ascii="Arial" w:hAnsi="Arial" w:cs="Arial"/>
-          <w:color w:val="333333"/>
-        </w:rPr>
-        <w:t xml:space="preserve"> strength(as games are not free), a factor which cannot be easily neglected.</w:t>
+        <w:t>Interactive digital media and games along with entertainment applications have an enormous craze amongst the daily users of PCs and play an important role in providing economical strength(as games are not free), a factor which cannot be easily neglected.</w:t>
       </w:r>
     </w:p>
     <w:p>
@@ -572,23 +554,7 @@
           <w:rFonts w:ascii="Arial" w:hAnsi="Arial" w:cs="Arial"/>
           <w:color w:val="333333"/>
         </w:rPr>
-        <w:t xml:space="preserve">Here, the user initiates the request to develop a desired game. Then he/she contacts the developer or project managing firm and tries to discuss the terms. Then after a successful agreement, stage 2 will begin. If the user himself is a </w:t>
-      </w:r>
-      <w:proofErr w:type="spellStart"/>
-      <w:r>
-        <w:rPr>
-          <w:rFonts w:ascii="Arial" w:hAnsi="Arial" w:cs="Arial"/>
-          <w:color w:val="333333"/>
-        </w:rPr>
-        <w:t>hame</w:t>
-      </w:r>
-      <w:proofErr w:type="spellEnd"/>
-      <w:r>
-        <w:rPr>
-          <w:rFonts w:ascii="Arial" w:hAnsi="Arial" w:cs="Arial"/>
-          <w:color w:val="333333"/>
-        </w:rPr>
-        <w:t xml:space="preserve"> developer, then it starts from stage 2 directly.</w:t>
+        <w:t>Here, the user initiates the request to develop a desired game. Then he/she contacts the developer or project managing firm and tries to discuss the terms. Then after a successful agreement, stage 2 will begin. If the user himself is a hame developer, then it starts from stage 2 directly.</w:t>
       </w:r>
     </w:p>
     <w:p>
@@ -1077,23 +1043,7 @@
           <w:rFonts w:ascii="Arial" w:hAnsi="Arial" w:cs="Arial"/>
           <w:color w:val="333333"/>
         </w:rPr>
-        <w:t xml:space="preserve">I/O Devices (like, Mouse, keyboard, speaker, monitor </w:t>
-      </w:r>
-      <w:proofErr w:type="spellStart"/>
-      <w:r>
-        <w:rPr>
-          <w:rFonts w:ascii="Arial" w:hAnsi="Arial" w:cs="Arial"/>
-          <w:color w:val="333333"/>
-        </w:rPr>
-        <w:t>etc</w:t>
-      </w:r>
-      <w:proofErr w:type="spellEnd"/>
-      <w:r>
-        <w:rPr>
-          <w:rFonts w:ascii="Arial" w:hAnsi="Arial" w:cs="Arial"/>
-          <w:color w:val="333333"/>
-        </w:rPr>
-        <w:t>)</w:t>
+        <w:t>I/O Devices (like, Mouse, keyboard, speaker, monitor etc)</w:t>
       </w:r>
     </w:p>
     <w:p>
@@ -1154,23 +1104,7 @@
           <w:rFonts w:ascii="Arial" w:hAnsi="Arial" w:cs="Arial"/>
           <w:color w:val="333333"/>
         </w:rPr>
-        <w:t xml:space="preserve">For every game, game engine plays a major role since the game engine helps the game designers to bring characters of the game to life, by helping in scenes, characters and graphic generation, sound, artificial intelligence, scripting animation, networking etc. Game Engine is like an integrated development environment, with a readymade suite of visual development tools and reusable software components. It turns the complex task of game development simple, by providing an abstraction layer, which makes a lot of big tasks look very easy, while the game engine does all the </w:t>
-      </w:r>
-      <w:proofErr w:type="spellStart"/>
-      <w:r>
-        <w:rPr>
-          <w:rFonts w:ascii="Arial" w:hAnsi="Arial" w:cs="Arial"/>
-          <w:color w:val="333333"/>
-        </w:rPr>
-        <w:t>hardwork</w:t>
-      </w:r>
-      <w:proofErr w:type="spellEnd"/>
-      <w:r>
-        <w:rPr>
-          <w:rFonts w:ascii="Arial" w:hAnsi="Arial" w:cs="Arial"/>
-          <w:color w:val="333333"/>
-        </w:rPr>
-        <w:t xml:space="preserve"> in the background. In other words, it is a framework that is designed specifically for the construction and development of video games. Developers use these game engines for creating games for consoles, mobile devices and personal computers.</w:t>
+        <w:t>For every game, game engine plays a major role since the game engine helps the game designers to bring characters of the game to life, by helping in scenes, characters and graphic generation, sound, artificial intelligence, scripting animation, networking etc. Game Engine is like an integrated development environment, with a readymade suite of visual development tools and reusable software components. It turns the complex task of game development simple, by providing an abstraction layer, which makes a lot of big tasks look very easy, while the game engine does all the hardwork in the background. In other words, it is a framework that is designed specifically for the construction and development of video games. Developers use these game engines for creating games for consoles, mobile devices and personal computers.</w:t>
       </w:r>
     </w:p>
     <w:p>
@@ -1236,23 +1170,7 @@
           <w:rFonts w:ascii="Arial" w:hAnsi="Arial" w:cs="Arial"/>
           <w:color w:val="333333"/>
         </w:rPr>
-        <w:t xml:space="preserve">Genre of a game defines the exact category of the game and can be relayed through the similar gameplay characteristics, like - the type of objectives and storyline, the levels and camera point (i.e. FPS, TPS), the features and the storyline that the game is showcasing. Genre of a game is not defined by the content or the playing mode, but by the common challenges and </w:t>
-      </w:r>
-      <w:proofErr w:type="spellStart"/>
-      <w:r>
-        <w:rPr>
-          <w:rFonts w:ascii="Arial" w:hAnsi="Arial" w:cs="Arial"/>
-          <w:color w:val="333333"/>
-        </w:rPr>
-        <w:t>characteristicss</w:t>
-      </w:r>
-      <w:proofErr w:type="spellEnd"/>
-      <w:r>
-        <w:rPr>
-          <w:rFonts w:ascii="Arial" w:hAnsi="Arial" w:cs="Arial"/>
-          <w:color w:val="333333"/>
-        </w:rPr>
-        <w:t>, that the game is having. For example, </w:t>
+        <w:t>Genre of a game defines the exact category of the game and can be relayed through the similar gameplay characteristics, like - the type of objectives and storyline, the levels and camera point (i.e. FPS, TPS), the features and the storyline that the game is showcasing. Genre of a game is not defined by the content or the playing mode, but by the common challenges and characteristicss, that the game is having. For example, </w:t>
       </w:r>
       <w:r>
         <w:rPr>
@@ -1436,18 +1354,7 @@
           <w:sz w:val="29"/>
           <w:szCs w:val="29"/>
         </w:rPr>
-        <w:t>Trial-and-</w:t>
-      </w:r>
-      <w:proofErr w:type="gramStart"/>
-      <w:r>
-        <w:rPr>
-          <w:rStyle w:val="mw-headline"/>
-          <w:rFonts w:ascii="Arial" w:hAnsi="Arial" w:cs="Arial"/>
-          <w:color w:val="000000"/>
-          <w:sz w:val="29"/>
-          <w:szCs w:val="29"/>
-        </w:rPr>
-        <w:t>Error</w:t>
+        <w:t>Trial-and-Error</w:t>
       </w:r>
       <w:r>
         <w:rPr>
@@ -1459,7 +1366,6 @@
         </w:rPr>
         <w:t>[</w:t>
       </w:r>
-      <w:proofErr w:type="gramEnd"/>
       <w:hyperlink r:id="rId13" w:tooltip="Edit section: Trial-and-Error" w:history="1">
         <w:r>
           <w:rPr>
@@ -1548,74 +1454,30 @@
         <w:lastRenderedPageBreak/>
         <w:t>These include </w:t>
       </w:r>
-      <w:proofErr w:type="spellStart"/>
-      <w:r>
-        <w:rPr>
-          <w:rFonts w:ascii="Arial" w:hAnsi="Arial" w:cs="Arial"/>
-          <w:i/>
-          <w:iCs/>
+      <w:hyperlink r:id="rId15" w:tooltip="Myst" w:history="1">
+        <w:r>
+          <w:rPr>
+            <w:rStyle w:val="Hyperlink"/>
+            <w:rFonts w:ascii="Arial" w:eastAsiaTheme="majorEastAsia" w:hAnsi="Arial" w:cs="Arial"/>
+            <w:i/>
+            <w:iCs/>
+            <w:color w:val="0B0080"/>
+            <w:sz w:val="21"/>
+            <w:szCs w:val="21"/>
+          </w:rPr>
+          <w:t>Myst</w:t>
+        </w:r>
+      </w:hyperlink>
+      <w:r>
+        <w:rPr>
+          <w:rFonts w:ascii="Arial" w:hAnsi="Arial" w:cs="Arial"/>
           <w:color w:val="202122"/>
           <w:sz w:val="21"/>
           <w:szCs w:val="21"/>
         </w:rPr>
-        <w:fldChar w:fldCharType="begin"/>
-      </w:r>
-      <w:r>
-        <w:rPr>
-          <w:rFonts w:ascii="Arial" w:hAnsi="Arial" w:cs="Arial"/>
-          <w:i/>
-          <w:iCs/>
-          <w:color w:val="202122"/>
-          <w:sz w:val="21"/>
-          <w:szCs w:val="21"/>
-        </w:rPr>
-        <w:instrText xml:space="preserve"> HYPERLINK "https://en.wikipedia.org/wiki/Myst" \o "Myst" </w:instrText>
-      </w:r>
-      <w:r>
-        <w:rPr>
-          <w:rFonts w:ascii="Arial" w:hAnsi="Arial" w:cs="Arial"/>
-          <w:i/>
-          <w:iCs/>
-          <w:color w:val="202122"/>
-          <w:sz w:val="21"/>
-          <w:szCs w:val="21"/>
-        </w:rPr>
-        <w:fldChar w:fldCharType="separate"/>
-      </w:r>
-      <w:r>
-        <w:rPr>
-          <w:rStyle w:val="Hyperlink"/>
-          <w:rFonts w:ascii="Arial" w:eastAsiaTheme="majorEastAsia" w:hAnsi="Arial" w:cs="Arial"/>
-          <w:i/>
-          <w:iCs/>
-          <w:color w:val="0B0080"/>
-          <w:sz w:val="21"/>
-          <w:szCs w:val="21"/>
-        </w:rPr>
-        <w:t>Myst</w:t>
-      </w:r>
-      <w:proofErr w:type="spellEnd"/>
-      <w:r>
-        <w:rPr>
-          <w:rFonts w:ascii="Arial" w:hAnsi="Arial" w:cs="Arial"/>
-          <w:i/>
-          <w:iCs/>
-          <w:color w:val="202122"/>
-          <w:sz w:val="21"/>
-          <w:szCs w:val="21"/>
-        </w:rPr>
-        <w:fldChar w:fldCharType="end"/>
-      </w:r>
-      <w:r>
-        <w:rPr>
-          <w:rFonts w:ascii="Arial" w:hAnsi="Arial" w:cs="Arial"/>
-          <w:color w:val="202122"/>
-          <w:sz w:val="21"/>
-          <w:szCs w:val="21"/>
-        </w:rPr>
         <w:t>, </w:t>
       </w:r>
-      <w:hyperlink r:id="rId15" w:tooltip="Limbo (video game)" w:history="1">
+      <w:hyperlink r:id="rId16" w:tooltip="Limbo (video game)" w:history="1">
         <w:r>
           <w:rPr>
             <w:rStyle w:val="Hyperlink"/>
@@ -1638,7 +1500,7 @@
         </w:rPr>
         <w:t>, </w:t>
       </w:r>
-      <w:hyperlink r:id="rId16" w:tooltip="The Dig (video game)" w:history="1">
+      <w:hyperlink r:id="rId17" w:tooltip="The Dig (video game)" w:history="1">
         <w:r>
           <w:rPr>
             <w:rStyle w:val="Hyperlink"/>
@@ -1661,7 +1523,7 @@
         </w:rPr>
         <w:t>, </w:t>
       </w:r>
-      <w:hyperlink r:id="rId17" w:tooltip="Monument Valley (video game)" w:history="1">
+      <w:hyperlink r:id="rId18" w:tooltip="Monument Valley (video game)" w:history="1">
         <w:r>
           <w:rPr>
             <w:rStyle w:val="Hyperlink"/>
@@ -1684,7 +1546,7 @@
         </w:rPr>
         <w:t>, and </w:t>
       </w:r>
-      <w:hyperlink r:id="rId18" w:tooltip="Escape the room" w:history="1">
+      <w:hyperlink r:id="rId19" w:tooltip="Escape the room" w:history="1">
         <w:r>
           <w:rPr>
             <w:rStyle w:val="Hyperlink"/>
@@ -1705,7 +1567,7 @@
         </w:rPr>
         <w:t> games such as </w:t>
       </w:r>
-      <w:hyperlink r:id="rId19" w:tooltip="The Room (video game)" w:history="1">
+      <w:hyperlink r:id="rId20" w:tooltip="The Room (video game)" w:history="1">
         <w:r>
           <w:rPr>
             <w:rStyle w:val="Hyperlink"/>
@@ -1731,9 +1593,1126 @@
     </w:p>
     <w:p/>
     <w:p>
+      <w:r>
+        <w:t xml:space="preserve">Ref: </w:t>
+      </w:r>
+      <w:hyperlink r:id="rId21" w:history="1">
+        <w:r>
+          <w:rPr>
+            <w:rStyle w:val="Hyperlink"/>
+          </w:rPr>
+          <w:t>https://indiegamedev.net/2020/02/11/comparison-of-game-engines-2020/</w:t>
+        </w:r>
+      </w:hyperlink>
+    </w:p>
+    <w:p/>
+    <w:p>
+      <w:r>
+        <w:t>Choosing a game engine:</w:t>
+      </w:r>
+    </w:p>
+    <w:p>
+      <w:pPr>
+        <w:rPr>
+          <w:rFonts w:ascii="Verdana" w:hAnsi="Verdana"/>
+          <w:color w:val="3A3A3A"/>
+          <w:sz w:val="23"/>
+          <w:szCs w:val="23"/>
+        </w:rPr>
+      </w:pPr>
+      <w:r>
+        <w:rPr>
+          <w:rFonts w:ascii="Verdana" w:hAnsi="Verdana"/>
+          <w:color w:val="3A3A3A"/>
+          <w:sz w:val="23"/>
+          <w:szCs w:val="23"/>
+        </w:rPr>
+        <w:t xml:space="preserve">Choosing the right game engine comes down to personal preference. </w:t>
+      </w:r>
+      <w:r>
+        <w:rPr>
+          <w:rFonts w:ascii="Verdana" w:hAnsi="Verdana"/>
+          <w:color w:val="3A3A3A"/>
+          <w:sz w:val="23"/>
+          <w:szCs w:val="23"/>
+        </w:rPr>
+        <w:t>It depends on the answer of the question</w:t>
+      </w:r>
+      <w:r>
+        <w:rPr>
+          <w:rFonts w:ascii="Verdana" w:hAnsi="Verdana"/>
+          <w:color w:val="3A3A3A"/>
+          <w:sz w:val="23"/>
+          <w:szCs w:val="23"/>
+        </w:rPr>
+        <w:t>, </w:t>
+      </w:r>
+      <w:r>
+        <w:rPr>
+          <w:rStyle w:val="Emphasis"/>
+          <w:rFonts w:ascii="Verdana" w:hAnsi="Verdana"/>
+          <w:color w:val="3A3A3A"/>
+          <w:sz w:val="23"/>
+          <w:szCs w:val="23"/>
+          <w:bdr w:val="none" w:sz="0" w:space="0" w:color="auto" w:frame="1"/>
+        </w:rPr>
+        <w:t>what type of games do I want to make</w:t>
+      </w:r>
+      <w:r>
+        <w:rPr>
+          <w:rFonts w:ascii="Verdana" w:hAnsi="Verdana"/>
+          <w:color w:val="3A3A3A"/>
+          <w:sz w:val="23"/>
+          <w:szCs w:val="23"/>
+        </w:rPr>
+        <w:t>? For example, </w:t>
+      </w:r>
+      <w:r>
+        <w:rPr>
+          <w:rStyle w:val="Emphasis"/>
+          <w:rFonts w:ascii="Verdana" w:hAnsi="Verdana"/>
+          <w:color w:val="3A3A3A"/>
+          <w:sz w:val="23"/>
+          <w:szCs w:val="23"/>
+          <w:bdr w:val="none" w:sz="0" w:space="0" w:color="auto" w:frame="1"/>
+        </w:rPr>
+        <w:t>do I want to make a game on Roblox</w:t>
+      </w:r>
+      <w:r>
+        <w:rPr>
+          <w:rFonts w:ascii="Verdana" w:hAnsi="Verdana"/>
+          <w:color w:val="3A3A3A"/>
+          <w:sz w:val="23"/>
+          <w:szCs w:val="23"/>
+        </w:rPr>
+        <w:t xml:space="preserve">? Maybe, an RPG? If so, you can just use the OGRE engine, or RPG Maker engine. That’s not to say that </w:t>
+      </w:r>
+      <w:r>
+        <w:rPr>
+          <w:rFonts w:ascii="Verdana" w:hAnsi="Verdana"/>
+          <w:color w:val="3A3A3A"/>
+          <w:sz w:val="23"/>
+          <w:szCs w:val="23"/>
+        </w:rPr>
+        <w:t>it has to be</w:t>
+      </w:r>
+      <w:r>
+        <w:rPr>
+          <w:rFonts w:ascii="Verdana" w:hAnsi="Verdana"/>
+          <w:color w:val="3A3A3A"/>
+          <w:sz w:val="23"/>
+          <w:szCs w:val="23"/>
+        </w:rPr>
+        <w:t xml:space="preserve"> those engin</w:t>
+      </w:r>
+      <w:r>
+        <w:rPr>
+          <w:rFonts w:ascii="Verdana" w:hAnsi="Verdana"/>
+          <w:color w:val="3A3A3A"/>
+          <w:sz w:val="23"/>
+          <w:szCs w:val="23"/>
+        </w:rPr>
+        <w:t>es in order to make those games</w:t>
+      </w:r>
+      <w:r>
+        <w:rPr>
+          <w:rFonts w:ascii="Verdana" w:hAnsi="Verdana"/>
+          <w:color w:val="3A3A3A"/>
+          <w:sz w:val="23"/>
+          <w:szCs w:val="23"/>
+        </w:rPr>
+        <w:t>.</w:t>
+      </w:r>
+    </w:p>
+    <w:p>
+      <w:pPr>
+        <w:rPr>
+          <w:rFonts w:ascii="Verdana" w:hAnsi="Verdana"/>
+          <w:color w:val="3A3A3A"/>
+          <w:sz w:val="23"/>
+          <w:szCs w:val="23"/>
+        </w:rPr>
+      </w:pPr>
+    </w:p>
+    <w:p>
+      <w:pPr>
+        <w:pStyle w:val="Heading2"/>
+        <w:spacing w:before="0" w:beforeAutospacing="0" w:after="0" w:afterAutospacing="0"/>
+        <w:textAlignment w:val="baseline"/>
+        <w:rPr>
+          <w:rFonts w:ascii="Verdana" w:hAnsi="Verdana"/>
+          <w:color w:val="3A3A3A"/>
+        </w:rPr>
+      </w:pPr>
+      <w:hyperlink r:id="rId22" w:history="1">
+        <w:r>
+          <w:rPr>
+            <w:rStyle w:val="Hyperlink"/>
+            <w:rFonts w:ascii="Verdana" w:hAnsi="Verdana"/>
+            <w:color w:val="0169C4"/>
+            <w:sz w:val="45"/>
+            <w:szCs w:val="45"/>
+            <w:bdr w:val="none" w:sz="0" w:space="0" w:color="auto" w:frame="1"/>
+          </w:rPr>
+          <w:t>Unity </w:t>
+        </w:r>
+      </w:hyperlink>
+      <w:r>
+        <w:rPr>
+          <w:rFonts w:ascii="Verdana" w:hAnsi="Verdana"/>
+          <w:color w:val="3A3A3A"/>
+        </w:rPr>
+        <w:t>Game Engine</w:t>
+      </w:r>
+    </w:p>
+    <w:tbl>
+      <w:tblPr>
+        <w:tblStyle w:val="TableGrid"/>
+        <w:tblW w:w="0" w:type="auto"/>
+        <w:tblLook w:val="04A0" w:firstRow="1" w:lastRow="0" w:firstColumn="1" w:lastColumn="0" w:noHBand="0" w:noVBand="1"/>
+      </w:tblPr>
+      <w:tblGrid>
+        <w:gridCol w:w="4675"/>
+        <w:gridCol w:w="4675"/>
+      </w:tblGrid>
+      <w:tr>
+        <w:tc>
+          <w:tcPr>
+            <w:tcW w:w="4675" w:type="dxa"/>
+          </w:tcPr>
+          <w:p>
+            <w:r>
+              <w:t>Pros</w:t>
+            </w:r>
+          </w:p>
+        </w:tc>
+        <w:tc>
+          <w:tcPr>
+            <w:tcW w:w="4675" w:type="dxa"/>
+          </w:tcPr>
+          <w:p>
+            <w:r>
+              <w:t>Cons</w:t>
+            </w:r>
+          </w:p>
+        </w:tc>
+      </w:tr>
+      <w:tr>
+        <w:tc>
+          <w:tcPr>
+            <w:tcW w:w="4675" w:type="dxa"/>
+          </w:tcPr>
+          <w:p>
+            <w:pPr>
+              <w:numPr>
+                <w:ilvl w:val="0"/>
+                <w:numId w:val="3"/>
+              </w:numPr>
+              <w:textAlignment w:val="baseline"/>
+              <w:rPr>
+                <w:rFonts w:ascii="Verdana" w:hAnsi="Verdana"/>
+                <w:color w:val="3A3A3A"/>
+                <w:sz w:val="23"/>
+                <w:szCs w:val="23"/>
+              </w:rPr>
+            </w:pPr>
+            <w:r>
+              <w:rPr>
+                <w:rFonts w:ascii="Verdana" w:hAnsi="Verdana"/>
+                <w:color w:val="3A3A3A"/>
+                <w:sz w:val="23"/>
+                <w:szCs w:val="23"/>
+              </w:rPr>
+              <w:t>Beginner Friendly</w:t>
+            </w:r>
+          </w:p>
+        </w:tc>
+        <w:tc>
+          <w:tcPr>
+            <w:tcW w:w="4675" w:type="dxa"/>
+          </w:tcPr>
+          <w:p>
+            <w:pPr>
+              <w:numPr>
+                <w:ilvl w:val="0"/>
+                <w:numId w:val="4"/>
+              </w:numPr>
+              <w:textAlignment w:val="baseline"/>
+              <w:rPr>
+                <w:rFonts w:ascii="Verdana" w:hAnsi="Verdana"/>
+                <w:color w:val="3A3A3A"/>
+                <w:sz w:val="23"/>
+                <w:szCs w:val="23"/>
+              </w:rPr>
+            </w:pPr>
+            <w:r>
+              <w:rPr>
+                <w:rFonts w:ascii="Verdana" w:hAnsi="Verdana"/>
+                <w:color w:val="3A3A3A"/>
+                <w:sz w:val="23"/>
+                <w:szCs w:val="23"/>
+              </w:rPr>
+              <w:t>Unity is heavy, takes a lot of space on your hard drive</w:t>
+            </w:r>
+          </w:p>
+        </w:tc>
+      </w:tr>
+      <w:tr>
+        <w:tc>
+          <w:tcPr>
+            <w:tcW w:w="4675" w:type="dxa"/>
+          </w:tcPr>
+          <w:p>
+            <w:pPr>
+              <w:numPr>
+                <w:ilvl w:val="0"/>
+                <w:numId w:val="3"/>
+              </w:numPr>
+              <w:textAlignment w:val="baseline"/>
+              <w:rPr>
+                <w:rFonts w:ascii="Verdana" w:hAnsi="Verdana"/>
+                <w:color w:val="3A3A3A"/>
+                <w:sz w:val="23"/>
+                <w:szCs w:val="23"/>
+              </w:rPr>
+            </w:pPr>
+            <w:r>
+              <w:rPr>
+                <w:rFonts w:ascii="Verdana" w:hAnsi="Verdana"/>
+                <w:color w:val="3A3A3A"/>
+                <w:sz w:val="23"/>
+                <w:szCs w:val="23"/>
+              </w:rPr>
+              <w:t>Cross-platform friendly</w:t>
+            </w:r>
+          </w:p>
+        </w:tc>
+        <w:tc>
+          <w:tcPr>
+            <w:tcW w:w="4675" w:type="dxa"/>
+          </w:tcPr>
+          <w:p>
+            <w:pPr>
+              <w:numPr>
+                <w:ilvl w:val="0"/>
+                <w:numId w:val="4"/>
+              </w:numPr>
+              <w:textAlignment w:val="baseline"/>
+              <w:rPr>
+                <w:rFonts w:ascii="Verdana" w:hAnsi="Verdana"/>
+                <w:color w:val="3A3A3A"/>
+                <w:sz w:val="23"/>
+                <w:szCs w:val="23"/>
+              </w:rPr>
+            </w:pPr>
+            <w:r>
+              <w:rPr>
+                <w:rFonts w:ascii="Verdana" w:hAnsi="Verdana"/>
+                <w:color w:val="3A3A3A"/>
+                <w:sz w:val="23"/>
+                <w:szCs w:val="23"/>
+              </w:rPr>
+              <w:t>Even small games are built with a large .exe size</w:t>
+            </w:r>
+          </w:p>
+        </w:tc>
+      </w:tr>
+      <w:tr>
+        <w:tc>
+          <w:tcPr>
+            <w:tcW w:w="4675" w:type="dxa"/>
+          </w:tcPr>
+          <w:p>
+            <w:pPr>
+              <w:numPr>
+                <w:ilvl w:val="0"/>
+                <w:numId w:val="3"/>
+              </w:numPr>
+              <w:textAlignment w:val="baseline"/>
+              <w:rPr>
+                <w:rFonts w:ascii="Verdana" w:hAnsi="Verdana"/>
+                <w:color w:val="3A3A3A"/>
+                <w:sz w:val="23"/>
+                <w:szCs w:val="23"/>
+              </w:rPr>
+            </w:pPr>
+            <w:r>
+              <w:rPr>
+                <w:rFonts w:ascii="Verdana" w:hAnsi="Verdana"/>
+                <w:color w:val="3A3A3A"/>
+                <w:sz w:val="23"/>
+                <w:szCs w:val="23"/>
+              </w:rPr>
+              <w:t>Excellent asset store</w:t>
+            </w:r>
+          </w:p>
+        </w:tc>
+        <w:tc>
+          <w:tcPr>
+            <w:tcW w:w="4675" w:type="dxa"/>
+          </w:tcPr>
+          <w:p>
+            <w:pPr>
+              <w:numPr>
+                <w:ilvl w:val="0"/>
+                <w:numId w:val="4"/>
+              </w:numPr>
+              <w:textAlignment w:val="baseline"/>
+              <w:rPr>
+                <w:rFonts w:ascii="Verdana" w:hAnsi="Verdana"/>
+                <w:color w:val="3A3A3A"/>
+                <w:sz w:val="23"/>
+                <w:szCs w:val="23"/>
+              </w:rPr>
+            </w:pPr>
+            <w:r>
+              <w:rPr>
+                <w:rFonts w:ascii="Verdana" w:hAnsi="Verdana"/>
+                <w:color w:val="3A3A3A"/>
+                <w:sz w:val="23"/>
+                <w:szCs w:val="23"/>
+              </w:rPr>
+              <w:t>Does not offer grants</w:t>
+            </w:r>
+          </w:p>
+        </w:tc>
+      </w:tr>
+      <w:tr>
+        <w:tc>
+          <w:tcPr>
+            <w:tcW w:w="4675" w:type="dxa"/>
+          </w:tcPr>
+          <w:p>
+            <w:pPr>
+              <w:numPr>
+                <w:ilvl w:val="0"/>
+                <w:numId w:val="3"/>
+              </w:numPr>
+              <w:textAlignment w:val="baseline"/>
+              <w:rPr>
+                <w:rFonts w:ascii="Verdana" w:hAnsi="Verdana"/>
+                <w:color w:val="3A3A3A"/>
+                <w:sz w:val="23"/>
+                <w:szCs w:val="23"/>
+              </w:rPr>
+            </w:pPr>
+            <w:r>
+              <w:rPr>
+                <w:rFonts w:ascii="Verdana" w:hAnsi="Verdana"/>
+                <w:color w:val="3A3A3A"/>
+                <w:sz w:val="23"/>
+                <w:szCs w:val="23"/>
+              </w:rPr>
+              <w:t>Cheap cost / free to use</w:t>
+            </w:r>
+          </w:p>
+        </w:tc>
+        <w:tc>
+          <w:tcPr>
+            <w:tcW w:w="4675" w:type="dxa"/>
+          </w:tcPr>
+          <w:p>
+            <w:pPr>
+              <w:numPr>
+                <w:ilvl w:val="0"/>
+                <w:numId w:val="4"/>
+              </w:numPr>
+              <w:textAlignment w:val="baseline"/>
+              <w:rPr>
+                <w:rFonts w:ascii="Verdana" w:hAnsi="Verdana"/>
+                <w:color w:val="3A3A3A"/>
+                <w:sz w:val="23"/>
+                <w:szCs w:val="23"/>
+              </w:rPr>
+            </w:pPr>
+            <w:r>
+              <w:rPr>
+                <w:rFonts w:ascii="Verdana" w:hAnsi="Verdana"/>
+                <w:color w:val="3A3A3A"/>
+                <w:sz w:val="23"/>
+                <w:szCs w:val="23"/>
+              </w:rPr>
+              <w:t>If your games profit 100k/annually, you have to use Unity Pro (which is fair, but could be a con if you don’t want to pay a monthly fee)</w:t>
+            </w:r>
+          </w:p>
+        </w:tc>
+      </w:tr>
+      <w:tr>
+        <w:tc>
+          <w:tcPr>
+            <w:tcW w:w="4675" w:type="dxa"/>
+          </w:tcPr>
+          <w:p>
+            <w:pPr>
+              <w:numPr>
+                <w:ilvl w:val="0"/>
+                <w:numId w:val="3"/>
+              </w:numPr>
+              <w:textAlignment w:val="baseline"/>
+              <w:rPr>
+                <w:rFonts w:ascii="Verdana" w:hAnsi="Verdana"/>
+                <w:color w:val="3A3A3A"/>
+                <w:sz w:val="23"/>
+                <w:szCs w:val="23"/>
+              </w:rPr>
+            </w:pPr>
+            <w:r>
+              <w:rPr>
+                <w:rFonts w:ascii="Verdana" w:hAnsi="Verdana"/>
+                <w:color w:val="3A3A3A"/>
+                <w:sz w:val="23"/>
+                <w:szCs w:val="23"/>
+              </w:rPr>
+              <w:t>Endless possibilities</w:t>
+            </w:r>
+          </w:p>
+        </w:tc>
+        <w:tc>
+          <w:tcPr>
+            <w:tcW w:w="4675" w:type="dxa"/>
+          </w:tcPr>
+          <w:p>
+            <w:pPr>
+              <w:numPr>
+                <w:ilvl w:val="0"/>
+                <w:numId w:val="4"/>
+              </w:numPr>
+              <w:textAlignment w:val="baseline"/>
+              <w:rPr>
+                <w:rFonts w:ascii="Verdana" w:hAnsi="Verdana"/>
+                <w:color w:val="3A3A3A"/>
+                <w:sz w:val="23"/>
+                <w:szCs w:val="23"/>
+              </w:rPr>
+            </w:pPr>
+            <w:r>
+              <w:rPr>
+                <w:rFonts w:ascii="Verdana" w:hAnsi="Verdana"/>
+                <w:color w:val="3A3A3A"/>
+                <w:sz w:val="23"/>
+                <w:szCs w:val="23"/>
+              </w:rPr>
+              <w:t>Unity is heavy, takes a lot of space on your hard drive</w:t>
+            </w:r>
+          </w:p>
+        </w:tc>
+      </w:tr>
+    </w:tbl>
+    <w:p/>
+    <w:p>
+      <w:pPr>
+        <w:pStyle w:val="Heading2"/>
+        <w:spacing w:before="0" w:beforeAutospacing="0" w:after="0" w:afterAutospacing="0"/>
+        <w:textAlignment w:val="baseline"/>
+        <w:rPr>
+          <w:rFonts w:ascii="Verdana" w:hAnsi="Verdana"/>
+          <w:color w:val="3A3A3A"/>
+        </w:rPr>
+      </w:pPr>
+      <w:hyperlink r:id="rId23" w:history="1">
+        <w:r>
+          <w:rPr>
+            <w:rStyle w:val="Hyperlink"/>
+            <w:rFonts w:ascii="Verdana" w:hAnsi="Verdana"/>
+            <w:color w:val="0169C4"/>
+            <w:sz w:val="45"/>
+            <w:szCs w:val="45"/>
+            <w:bdr w:val="none" w:sz="0" w:space="0" w:color="auto" w:frame="1"/>
+          </w:rPr>
+          <w:t>Unreal </w:t>
+        </w:r>
+      </w:hyperlink>
+      <w:r>
+        <w:rPr>
+          <w:rFonts w:ascii="Verdana" w:hAnsi="Verdana"/>
+          <w:color w:val="3A3A3A"/>
+        </w:rPr>
+        <w:t>Engine</w:t>
+      </w:r>
+    </w:p>
+    <w:tbl>
+      <w:tblPr>
+        <w:tblStyle w:val="TableGrid"/>
+        <w:tblW w:w="0" w:type="auto"/>
+        <w:tblLook w:val="04A0" w:firstRow="1" w:lastRow="0" w:firstColumn="1" w:lastColumn="0" w:noHBand="0" w:noVBand="1"/>
+      </w:tblPr>
+      <w:tblGrid>
+        <w:gridCol w:w="4675"/>
+        <w:gridCol w:w="4675"/>
+      </w:tblGrid>
+      <w:tr>
+        <w:tc>
+          <w:tcPr>
+            <w:tcW w:w="4675" w:type="dxa"/>
+          </w:tcPr>
+          <w:p>
+            <w:r>
+              <w:t>Pros</w:t>
+            </w:r>
+          </w:p>
+        </w:tc>
+        <w:tc>
+          <w:tcPr>
+            <w:tcW w:w="4675" w:type="dxa"/>
+          </w:tcPr>
+          <w:p>
+            <w:r>
+              <w:t>Cons</w:t>
+            </w:r>
+          </w:p>
+        </w:tc>
+      </w:tr>
+      <w:tr>
+        <w:tc>
+          <w:tcPr>
+            <w:tcW w:w="4675" w:type="dxa"/>
+          </w:tcPr>
+          <w:p>
+            <w:pPr>
+              <w:numPr>
+                <w:ilvl w:val="0"/>
+                <w:numId w:val="5"/>
+              </w:numPr>
+              <w:textAlignment w:val="baseline"/>
+              <w:rPr>
+                <w:rFonts w:ascii="Verdana" w:hAnsi="Verdana"/>
+                <w:color w:val="3A3A3A"/>
+                <w:sz w:val="23"/>
+                <w:szCs w:val="23"/>
+              </w:rPr>
+            </w:pPr>
+            <w:r>
+              <w:rPr>
+                <w:rFonts w:ascii="Verdana" w:hAnsi="Verdana"/>
+                <w:color w:val="3A3A3A"/>
+                <w:sz w:val="23"/>
+                <w:szCs w:val="23"/>
+              </w:rPr>
+              <w:t>Known for AAA game development</w:t>
+            </w:r>
+          </w:p>
+        </w:tc>
+        <w:tc>
+          <w:tcPr>
+            <w:tcW w:w="4675" w:type="dxa"/>
+          </w:tcPr>
+          <w:p>
+            <w:pPr>
+              <w:numPr>
+                <w:ilvl w:val="0"/>
+                <w:numId w:val="6"/>
+              </w:numPr>
+              <w:textAlignment w:val="baseline"/>
+              <w:rPr>
+                <w:rFonts w:ascii="Verdana" w:hAnsi="Verdana"/>
+                <w:color w:val="3A3A3A"/>
+                <w:sz w:val="23"/>
+                <w:szCs w:val="23"/>
+              </w:rPr>
+            </w:pPr>
+            <w:r>
+              <w:rPr>
+                <w:rFonts w:ascii="Verdana" w:hAnsi="Verdana"/>
+                <w:color w:val="3A3A3A"/>
+                <w:sz w:val="23"/>
+                <w:szCs w:val="23"/>
+              </w:rPr>
+              <w:t>Need a licensed copy for working</w:t>
+            </w:r>
+          </w:p>
+        </w:tc>
+      </w:tr>
+      <w:tr>
+        <w:tc>
+          <w:tcPr>
+            <w:tcW w:w="4675" w:type="dxa"/>
+          </w:tcPr>
+          <w:p>
+            <w:pPr>
+              <w:numPr>
+                <w:ilvl w:val="0"/>
+                <w:numId w:val="5"/>
+              </w:numPr>
+              <w:textAlignment w:val="baseline"/>
+              <w:rPr>
+                <w:rFonts w:ascii="Verdana" w:hAnsi="Verdana"/>
+                <w:color w:val="3A3A3A"/>
+                <w:sz w:val="23"/>
+                <w:szCs w:val="23"/>
+              </w:rPr>
+            </w:pPr>
+            <w:r>
+              <w:rPr>
+                <w:rFonts w:ascii="Verdana" w:hAnsi="Verdana"/>
+                <w:color w:val="3A3A3A"/>
+                <w:sz w:val="23"/>
+                <w:szCs w:val="23"/>
+              </w:rPr>
+              <w:t>Backed by Fortnite</w:t>
+            </w:r>
+          </w:p>
+        </w:tc>
+        <w:tc>
+          <w:tcPr>
+            <w:tcW w:w="4675" w:type="dxa"/>
+          </w:tcPr>
+          <w:p>
+            <w:pPr>
+              <w:numPr>
+                <w:ilvl w:val="0"/>
+                <w:numId w:val="6"/>
+              </w:numPr>
+              <w:textAlignment w:val="baseline"/>
+              <w:rPr>
+                <w:rFonts w:ascii="Verdana" w:hAnsi="Verdana"/>
+                <w:color w:val="3A3A3A"/>
+                <w:sz w:val="23"/>
+                <w:szCs w:val="23"/>
+              </w:rPr>
+            </w:pPr>
+            <w:r>
+              <w:rPr>
+                <w:rFonts w:ascii="Verdana" w:hAnsi="Verdana"/>
+                <w:color w:val="3A3A3A"/>
+                <w:sz w:val="23"/>
+                <w:szCs w:val="23"/>
+              </w:rPr>
+              <w:t>Not beginner friendly</w:t>
+            </w:r>
+          </w:p>
+        </w:tc>
+      </w:tr>
+      <w:tr>
+        <w:tc>
+          <w:tcPr>
+            <w:tcW w:w="4675" w:type="dxa"/>
+          </w:tcPr>
+          <w:p>
+            <w:pPr>
+              <w:numPr>
+                <w:ilvl w:val="0"/>
+                <w:numId w:val="5"/>
+              </w:numPr>
+              <w:textAlignment w:val="baseline"/>
+              <w:rPr>
+                <w:rFonts w:ascii="Verdana" w:hAnsi="Verdana"/>
+                <w:color w:val="3A3A3A"/>
+                <w:sz w:val="23"/>
+                <w:szCs w:val="23"/>
+              </w:rPr>
+            </w:pPr>
+            <w:r>
+              <w:rPr>
+                <w:rFonts w:ascii="Verdana" w:hAnsi="Verdana"/>
+                <w:color w:val="3A3A3A"/>
+                <w:sz w:val="23"/>
+                <w:szCs w:val="23"/>
+              </w:rPr>
+              <w:t>More tools</w:t>
+            </w:r>
+          </w:p>
+        </w:tc>
+        <w:tc>
+          <w:tcPr>
+            <w:tcW w:w="4675" w:type="dxa"/>
+          </w:tcPr>
+          <w:p>
+            <w:pPr>
+              <w:numPr>
+                <w:ilvl w:val="0"/>
+                <w:numId w:val="6"/>
+              </w:numPr>
+              <w:textAlignment w:val="baseline"/>
+              <w:rPr>
+                <w:rFonts w:ascii="Verdana" w:hAnsi="Verdana"/>
+                <w:color w:val="3A3A3A"/>
+                <w:sz w:val="23"/>
+                <w:szCs w:val="23"/>
+              </w:rPr>
+            </w:pPr>
+            <w:r>
+              <w:rPr>
+                <w:rFonts w:ascii="Verdana" w:hAnsi="Verdana"/>
+                <w:color w:val="3A3A3A"/>
+                <w:sz w:val="23"/>
+                <w:szCs w:val="23"/>
+              </w:rPr>
+              <w:t>More suitable for a team of developers</w:t>
+            </w:r>
+          </w:p>
+        </w:tc>
+      </w:tr>
+      <w:tr>
+        <w:tc>
+          <w:tcPr>
+            <w:tcW w:w="4675" w:type="dxa"/>
+          </w:tcPr>
+          <w:p>
+            <w:pPr>
+              <w:numPr>
+                <w:ilvl w:val="0"/>
+                <w:numId w:val="5"/>
+              </w:numPr>
+              <w:textAlignment w:val="baseline"/>
+              <w:rPr>
+                <w:rFonts w:ascii="Verdana" w:hAnsi="Verdana"/>
+                <w:color w:val="3A3A3A"/>
+                <w:sz w:val="23"/>
+                <w:szCs w:val="23"/>
+              </w:rPr>
+            </w:pPr>
+            <w:r>
+              <w:rPr>
+                <w:rFonts w:ascii="Verdana" w:hAnsi="Verdana"/>
+                <w:color w:val="3A3A3A"/>
+                <w:sz w:val="23"/>
+                <w:szCs w:val="23"/>
+              </w:rPr>
+              <w:t>Asset store</w:t>
+            </w:r>
+          </w:p>
+        </w:tc>
+        <w:tc>
+          <w:tcPr>
+            <w:tcW w:w="4675" w:type="dxa"/>
+          </w:tcPr>
+          <w:p>
+            <w:pPr>
+              <w:numPr>
+                <w:ilvl w:val="0"/>
+                <w:numId w:val="6"/>
+              </w:numPr>
+              <w:textAlignment w:val="baseline"/>
+              <w:rPr>
+                <w:rFonts w:ascii="Verdana" w:hAnsi="Verdana"/>
+                <w:color w:val="3A3A3A"/>
+                <w:sz w:val="23"/>
+                <w:szCs w:val="23"/>
+              </w:rPr>
+            </w:pPr>
+            <w:r>
+              <w:rPr>
+                <w:rFonts w:ascii="Verdana" w:hAnsi="Verdana"/>
+                <w:color w:val="3A3A3A"/>
+                <w:sz w:val="23"/>
+                <w:szCs w:val="23"/>
+              </w:rPr>
+              <w:t>Need a licensed copy for working</w:t>
+            </w:r>
+          </w:p>
+        </w:tc>
+      </w:tr>
+      <w:tr>
+        <w:tc>
+          <w:tcPr>
+            <w:tcW w:w="4675" w:type="dxa"/>
+          </w:tcPr>
+          <w:p>
+            <w:pPr>
+              <w:numPr>
+                <w:ilvl w:val="0"/>
+                <w:numId w:val="5"/>
+              </w:numPr>
+              <w:textAlignment w:val="baseline"/>
+              <w:rPr>
+                <w:rFonts w:ascii="Verdana" w:hAnsi="Verdana"/>
+                <w:color w:val="3A3A3A"/>
+                <w:sz w:val="23"/>
+                <w:szCs w:val="23"/>
+              </w:rPr>
+            </w:pPr>
+            <w:r>
+              <w:rPr>
+                <w:rFonts w:ascii="Verdana" w:hAnsi="Verdana"/>
+                <w:color w:val="3A3A3A"/>
+                <w:sz w:val="23"/>
+                <w:szCs w:val="23"/>
+              </w:rPr>
+              <w:t>More efficient rendering technology</w:t>
+            </w:r>
+          </w:p>
+        </w:tc>
+        <w:tc>
+          <w:tcPr>
+            <w:tcW w:w="4675" w:type="dxa"/>
+          </w:tcPr>
+          <w:p>
+            <w:pPr>
+              <w:numPr>
+                <w:ilvl w:val="0"/>
+                <w:numId w:val="6"/>
+              </w:numPr>
+              <w:textAlignment w:val="baseline"/>
+              <w:rPr>
+                <w:rFonts w:ascii="Verdana" w:hAnsi="Verdana"/>
+                <w:color w:val="3A3A3A"/>
+                <w:sz w:val="23"/>
+                <w:szCs w:val="23"/>
+              </w:rPr>
+            </w:pPr>
+            <w:r>
+              <w:rPr>
+                <w:rFonts w:ascii="Verdana" w:hAnsi="Verdana"/>
+                <w:color w:val="3A3A3A"/>
+                <w:sz w:val="23"/>
+                <w:szCs w:val="23"/>
+              </w:rPr>
+              <w:t>Not beginner friendly</w:t>
+            </w:r>
+          </w:p>
+        </w:tc>
+      </w:tr>
+      <w:tr>
+        <w:tc>
+          <w:tcPr>
+            <w:tcW w:w="4675" w:type="dxa"/>
+          </w:tcPr>
+          <w:p>
+            <w:pPr>
+              <w:numPr>
+                <w:ilvl w:val="0"/>
+                <w:numId w:val="5"/>
+              </w:numPr>
+              <w:textAlignment w:val="baseline"/>
+              <w:rPr>
+                <w:rFonts w:ascii="Verdana" w:hAnsi="Verdana"/>
+                <w:color w:val="3A3A3A"/>
+                <w:sz w:val="23"/>
+                <w:szCs w:val="23"/>
+              </w:rPr>
+            </w:pPr>
+            <w:r>
+              <w:rPr>
+                <w:rFonts w:ascii="Verdana" w:hAnsi="Verdana"/>
+                <w:color w:val="3A3A3A"/>
+                <w:sz w:val="23"/>
+                <w:szCs w:val="23"/>
+              </w:rPr>
+              <w:lastRenderedPageBreak/>
+              <w:t>Offers grants</w:t>
+            </w:r>
+          </w:p>
+        </w:tc>
+        <w:tc>
+          <w:tcPr>
+            <w:tcW w:w="4675" w:type="dxa"/>
+          </w:tcPr>
+          <w:p>
+            <w:pPr>
+              <w:numPr>
+                <w:ilvl w:val="0"/>
+                <w:numId w:val="6"/>
+              </w:numPr>
+              <w:textAlignment w:val="baseline"/>
+              <w:rPr>
+                <w:rFonts w:ascii="Verdana" w:hAnsi="Verdana"/>
+                <w:color w:val="3A3A3A"/>
+                <w:sz w:val="23"/>
+                <w:szCs w:val="23"/>
+              </w:rPr>
+            </w:pPr>
+            <w:r>
+              <w:rPr>
+                <w:rFonts w:ascii="Verdana" w:hAnsi="Verdana"/>
+                <w:color w:val="3A3A3A"/>
+                <w:sz w:val="23"/>
+                <w:szCs w:val="23"/>
+              </w:rPr>
+              <w:t>More suitable for a team of developers</w:t>
+            </w:r>
+          </w:p>
+        </w:tc>
+      </w:tr>
+    </w:tbl>
+    <w:p/>
+    <w:p>
+      <w:pPr>
+        <w:pStyle w:val="Heading2"/>
+        <w:spacing w:before="0" w:beforeAutospacing="0" w:after="0" w:afterAutospacing="0"/>
+        <w:textAlignment w:val="baseline"/>
+        <w:rPr>
+          <w:rFonts w:ascii="Verdana" w:hAnsi="Verdana"/>
+          <w:color w:val="3A3A3A"/>
+        </w:rPr>
+      </w:pPr>
+      <w:hyperlink r:id="rId24" w:history="1">
+        <w:r>
+          <w:rPr>
+            <w:rStyle w:val="Hyperlink"/>
+            <w:rFonts w:ascii="Verdana" w:hAnsi="Verdana"/>
+            <w:color w:val="0169C4"/>
+            <w:sz w:val="45"/>
+            <w:szCs w:val="45"/>
+            <w:bdr w:val="none" w:sz="0" w:space="0" w:color="auto" w:frame="1"/>
+          </w:rPr>
+          <w:t>RPG Maker</w:t>
+        </w:r>
+      </w:hyperlink>
+    </w:p>
+    <w:p>
+      <w:pPr>
+        <w:rPr>
+          <w:rFonts w:ascii="Verdana" w:hAnsi="Verdana"/>
+          <w:color w:val="3A3A3A"/>
+          <w:sz w:val="23"/>
+          <w:szCs w:val="23"/>
+        </w:rPr>
+      </w:pPr>
+      <w:r>
+        <w:rPr>
+          <w:rFonts w:ascii="Verdana" w:hAnsi="Verdana"/>
+          <w:color w:val="3A3A3A"/>
+          <w:sz w:val="23"/>
+          <w:szCs w:val="23"/>
+        </w:rPr>
+        <w:t>Are you interested in just making a 2d rpg game? Then RPG maker could be a good choice, as it has an easy learning curve.</w:t>
+      </w:r>
+    </w:p>
+    <w:p>
+      <w:pPr>
+        <w:rPr>
+          <w:rFonts w:ascii="Verdana" w:hAnsi="Verdana"/>
+          <w:color w:val="3A3A3A"/>
+          <w:sz w:val="23"/>
+          <w:szCs w:val="23"/>
+        </w:rPr>
+      </w:pPr>
+      <w:r>
+        <w:rPr>
+          <w:rFonts w:ascii="Verdana" w:hAnsi="Verdana"/>
+          <w:color w:val="3A3A3A"/>
+          <w:sz w:val="23"/>
+          <w:szCs w:val="23"/>
+        </w:rPr>
+        <w:t xml:space="preserve">However, as the nature of the intended game is a 3D puzzle game, the engine was excluded. </w:t>
+      </w:r>
+    </w:p>
+    <w:p>
+      <w:pPr>
+        <w:rPr>
+          <w:rFonts w:ascii="Verdana" w:hAnsi="Verdana"/>
+          <w:color w:val="3A3A3A"/>
+          <w:sz w:val="23"/>
+          <w:szCs w:val="23"/>
+        </w:rPr>
+      </w:pPr>
+    </w:p>
+    <w:p>
+      <w:pPr>
+        <w:pStyle w:val="Heading2"/>
+        <w:spacing w:before="0" w:beforeAutospacing="0" w:after="0" w:afterAutospacing="0"/>
+        <w:textAlignment w:val="baseline"/>
+        <w:rPr>
+          <w:rFonts w:ascii="Verdana" w:hAnsi="Verdana"/>
+          <w:color w:val="3A3A3A"/>
+        </w:rPr>
+      </w:pPr>
+      <w:hyperlink r:id="rId25" w:history="1">
+        <w:r>
+          <w:rPr>
+            <w:rStyle w:val="Hyperlink"/>
+            <w:rFonts w:ascii="Verdana" w:hAnsi="Verdana"/>
+            <w:color w:val="0169C4"/>
+            <w:sz w:val="45"/>
+            <w:szCs w:val="45"/>
+            <w:bdr w:val="none" w:sz="0" w:space="0" w:color="auto" w:frame="1"/>
+          </w:rPr>
+          <w:t>Godot</w:t>
+        </w:r>
+      </w:hyperlink>
+    </w:p>
+    <w:p>
+      <w:pPr>
+        <w:pStyle w:val="NormalWeb"/>
+        <w:spacing w:before="0" w:beforeAutospacing="0" w:after="384" w:afterAutospacing="0"/>
+        <w:textAlignment w:val="baseline"/>
+        <w:rPr>
+          <w:rFonts w:ascii="Verdana" w:hAnsi="Verdana"/>
+          <w:color w:val="3A3A3A"/>
+          <w:sz w:val="23"/>
+          <w:szCs w:val="23"/>
+        </w:rPr>
+      </w:pPr>
+      <w:r>
+        <w:rPr>
+          <w:rFonts w:ascii="Verdana" w:hAnsi="Verdana"/>
+          <w:color w:val="3A3A3A"/>
+          <w:sz w:val="23"/>
+          <w:szCs w:val="23"/>
+        </w:rPr>
+        <w:t>Godot, is another great choice to choose from, it’s very flexible meaning that you could make 2d/3d games. It’s open source, and all the work you develop, is 100% yours. You own all the rights to it, and you won’t need to pay any fees/royalties in the future. This is a great choice for an indie game developer, but you need to take into account that there isn’t as much documentation, guides/videos as Unity or Unreal as the community is much smaller for this Engine.</w:t>
+      </w:r>
+    </w:p>
+    <w:p/>
+    <w:p/>
+    <w:p>
+      <w:r>
+        <w:t xml:space="preserve">It boiled down to </w:t>
+      </w:r>
+      <w:r>
+        <w:t>either Unreal Engine or</w:t>
+      </w:r>
+      <w:r>
+        <w:t xml:space="preserve"> Unity Engine. And Unity was ultimately selected for the following project specific reasons: </w:t>
+      </w:r>
+    </w:p>
+    <w:p>
+      <w:pPr>
+        <w:pStyle w:val="ListParagraph"/>
+        <w:numPr>
+          <w:ilvl w:val="1"/>
+          <w:numId w:val="5"/>
+        </w:numPr>
+      </w:pPr>
+      <w:r>
+        <w:t xml:space="preserve">Graphics are meant to be simple and cartoon-y for the purpose of the stylized game, </w:t>
+      </w:r>
+      <w:r>
+        <w:t>therefore</w:t>
+      </w:r>
       <w:bookmarkStart w:id="0" w:name="_GoBack"/>
       <w:bookmarkEnd w:id="0"/>
-    </w:p>
+      <w:r>
+        <w:t xml:space="preserve"> Unreal’s edge in ways of superior graphic quality was rendered irrelevant. </w:t>
+      </w:r>
+    </w:p>
+    <w:p>
+      <w:pPr>
+        <w:pStyle w:val="ListParagraph"/>
+        <w:numPr>
+          <w:ilvl w:val="1"/>
+          <w:numId w:val="5"/>
+        </w:numPr>
+      </w:pPr>
+      <w:r>
+        <w:t xml:space="preserve">Beginner friendly: As the author both had some previous experience with Unity, and it is already more beginner friendly for learning purposes. The delay having to familiarize with UE’s environment was another setback against it. </w:t>
+      </w:r>
+    </w:p>
+    <w:p>
+      <w:pPr>
+        <w:pStyle w:val="ListParagraph"/>
+        <w:numPr>
+          <w:ilvl w:val="1"/>
+          <w:numId w:val="5"/>
+        </w:numPr>
+      </w:pPr>
+      <w:r>
+        <w:t xml:space="preserve">Free to smalltime monetization: </w:t>
+      </w:r>
+    </w:p>
+    <w:p>
+      <w:pPr>
+        <w:pStyle w:val="ListParagraph"/>
+        <w:numPr>
+          <w:ilvl w:val="1"/>
+          <w:numId w:val="5"/>
+        </w:numPr>
+      </w:pPr>
+      <w:r>
+        <w:t xml:space="preserve">Access to free assets and tutorials. As Unity is geared more towards a vaster audience it would be more comfortable for a quick development process. </w:t>
+      </w:r>
+    </w:p>
+    <w:p/>
     <w:sectPr>
       <w:pgSz w:w="12240" w:h="15840"/>
       <w:pgMar w:top="1440" w:right="1440" w:bottom="1440" w:left="1440" w:header="720" w:footer="720" w:gutter="0"/>
@@ -1797,6 +2776,299 @@
 <file path=word/numbering.xml><?xml version="1.0" encoding="utf-8"?>
 <w:numbering xmlns:wpc="http://schemas.microsoft.com/office/word/2010/wordprocessingCanvas" xmlns:cx="http://schemas.microsoft.com/office/drawing/2014/chartex" xmlns:cx1="http://schemas.microsoft.com/office/drawing/2015/9/8/chartex" xmlns:mc="http://schemas.openxmlformats.org/markup-compatibility/2006" xmlns:o="urn:schemas-microsoft-com:office:office" xmlns:r="http://schemas.openxmlformats.org/officeDocument/2006/relationships" xmlns:m="http://schemas.openxmlformats.org/officeDocument/2006/math" xmlns:v="urn:schemas-microsoft-com:vml" xmlns:wp14="http://schemas.microsoft.com/office/word/2010/wordprocessingDrawing" xmlns:wp="http://schemas.openxmlformats.org/drawingml/2006/wordprocessingDrawing" xmlns:w10="urn:schemas-microsoft-com:office:word" xmlns:w="http://schemas.openxmlformats.org/wordprocessingml/2006/main" xmlns:w14="http://schemas.microsoft.com/office/word/2010/wordml" xmlns:w15="http://schemas.microsoft.com/office/word/2012/wordml" xmlns:w16se="http://schemas.microsoft.com/office/word/2015/wordml/symex" xmlns:wpg="http://schemas.microsoft.com/office/word/2010/wordprocessingGroup" xmlns:wpi="http://schemas.microsoft.com/office/word/2010/wordprocessingInk" xmlns:wne="http://schemas.microsoft.com/office/word/2006/wordml" xmlns:wps="http://schemas.microsoft.com/office/word/2010/wordprocessingShape" mc:Ignorable="w14 w15 w16se wp14">
   <w:abstractNum w:abstractNumId="0" w15:restartNumberingAfterBreak="0">
+    <w:nsid w:val="3AF21C67"/>
+    <w:multiLevelType w:val="multilevel"/>
+    <w:tmpl w:val="9B6051DC"/>
+    <w:lvl w:ilvl="0">
+      <w:start w:val="1"/>
+      <w:numFmt w:val="bullet"/>
+      <w:lvlText w:val=""/>
+      <w:lvlJc w:val="left"/>
+      <w:pPr>
+        <w:tabs>
+          <w:tab w:val="num" w:pos="720"/>
+        </w:tabs>
+        <w:ind w:left="720" w:hanging="360"/>
+      </w:pPr>
+      <w:rPr>
+        <w:rFonts w:ascii="Symbol" w:hAnsi="Symbol" w:hint="default"/>
+        <w:sz w:val="20"/>
+      </w:rPr>
+    </w:lvl>
+    <w:lvl w:ilvl="1">
+      <w:numFmt w:val="bullet"/>
+      <w:lvlText w:val="-"/>
+      <w:lvlJc w:val="left"/>
+      <w:pPr>
+        <w:ind w:left="1440" w:hanging="360"/>
+      </w:pPr>
+      <w:rPr>
+        <w:rFonts w:ascii="Calibri" w:eastAsiaTheme="minorHAnsi" w:hAnsi="Calibri" w:cs="Calibri" w:hint="default"/>
+      </w:rPr>
+    </w:lvl>
+    <w:lvl w:ilvl="2" w:tentative="1">
+      <w:start w:val="1"/>
+      <w:numFmt w:val="bullet"/>
+      <w:lvlText w:val=""/>
+      <w:lvlJc w:val="left"/>
+      <w:pPr>
+        <w:tabs>
+          <w:tab w:val="num" w:pos="2160"/>
+        </w:tabs>
+        <w:ind w:left="2160" w:hanging="360"/>
+      </w:pPr>
+      <w:rPr>
+        <w:rFonts w:ascii="Symbol" w:hAnsi="Symbol" w:hint="default"/>
+        <w:sz w:val="20"/>
+      </w:rPr>
+    </w:lvl>
+    <w:lvl w:ilvl="3" w:tentative="1">
+      <w:start w:val="1"/>
+      <w:numFmt w:val="bullet"/>
+      <w:lvlText w:val=""/>
+      <w:lvlJc w:val="left"/>
+      <w:pPr>
+        <w:tabs>
+          <w:tab w:val="num" w:pos="2880"/>
+        </w:tabs>
+        <w:ind w:left="2880" w:hanging="360"/>
+      </w:pPr>
+      <w:rPr>
+        <w:rFonts w:ascii="Symbol" w:hAnsi="Symbol" w:hint="default"/>
+        <w:sz w:val="20"/>
+      </w:rPr>
+    </w:lvl>
+    <w:lvl w:ilvl="4" w:tentative="1">
+      <w:start w:val="1"/>
+      <w:numFmt w:val="bullet"/>
+      <w:lvlText w:val=""/>
+      <w:lvlJc w:val="left"/>
+      <w:pPr>
+        <w:tabs>
+          <w:tab w:val="num" w:pos="3600"/>
+        </w:tabs>
+        <w:ind w:left="3600" w:hanging="360"/>
+      </w:pPr>
+      <w:rPr>
+        <w:rFonts w:ascii="Symbol" w:hAnsi="Symbol" w:hint="default"/>
+        <w:sz w:val="20"/>
+      </w:rPr>
+    </w:lvl>
+    <w:lvl w:ilvl="5" w:tentative="1">
+      <w:start w:val="1"/>
+      <w:numFmt w:val="bullet"/>
+      <w:lvlText w:val=""/>
+      <w:lvlJc w:val="left"/>
+      <w:pPr>
+        <w:tabs>
+          <w:tab w:val="num" w:pos="4320"/>
+        </w:tabs>
+        <w:ind w:left="4320" w:hanging="360"/>
+      </w:pPr>
+      <w:rPr>
+        <w:rFonts w:ascii="Symbol" w:hAnsi="Symbol" w:hint="default"/>
+        <w:sz w:val="20"/>
+      </w:rPr>
+    </w:lvl>
+    <w:lvl w:ilvl="6" w:tentative="1">
+      <w:start w:val="1"/>
+      <w:numFmt w:val="bullet"/>
+      <w:lvlText w:val=""/>
+      <w:lvlJc w:val="left"/>
+      <w:pPr>
+        <w:tabs>
+          <w:tab w:val="num" w:pos="5040"/>
+        </w:tabs>
+        <w:ind w:left="5040" w:hanging="360"/>
+      </w:pPr>
+      <w:rPr>
+        <w:rFonts w:ascii="Symbol" w:hAnsi="Symbol" w:hint="default"/>
+        <w:sz w:val="20"/>
+      </w:rPr>
+    </w:lvl>
+    <w:lvl w:ilvl="7" w:tentative="1">
+      <w:start w:val="1"/>
+      <w:numFmt w:val="bullet"/>
+      <w:lvlText w:val=""/>
+      <w:lvlJc w:val="left"/>
+      <w:pPr>
+        <w:tabs>
+          <w:tab w:val="num" w:pos="5760"/>
+        </w:tabs>
+        <w:ind w:left="5760" w:hanging="360"/>
+      </w:pPr>
+      <w:rPr>
+        <w:rFonts w:ascii="Symbol" w:hAnsi="Symbol" w:hint="default"/>
+        <w:sz w:val="20"/>
+      </w:rPr>
+    </w:lvl>
+    <w:lvl w:ilvl="8" w:tentative="1">
+      <w:start w:val="1"/>
+      <w:numFmt w:val="bullet"/>
+      <w:lvlText w:val=""/>
+      <w:lvlJc w:val="left"/>
+      <w:pPr>
+        <w:tabs>
+          <w:tab w:val="num" w:pos="6480"/>
+        </w:tabs>
+        <w:ind w:left="6480" w:hanging="360"/>
+      </w:pPr>
+      <w:rPr>
+        <w:rFonts w:ascii="Symbol" w:hAnsi="Symbol" w:hint="default"/>
+        <w:sz w:val="20"/>
+      </w:rPr>
+    </w:lvl>
+  </w:abstractNum>
+  <w:abstractNum w:abstractNumId="1" w15:restartNumberingAfterBreak="0">
+    <w:nsid w:val="3D3B3585"/>
+    <w:multiLevelType w:val="multilevel"/>
+    <w:tmpl w:val="D15E8ECA"/>
+    <w:lvl w:ilvl="0">
+      <w:start w:val="1"/>
+      <w:numFmt w:val="bullet"/>
+      <w:lvlText w:val=""/>
+      <w:lvlJc w:val="left"/>
+      <w:pPr>
+        <w:tabs>
+          <w:tab w:val="num" w:pos="720"/>
+        </w:tabs>
+        <w:ind w:left="720" w:hanging="360"/>
+      </w:pPr>
+      <w:rPr>
+        <w:rFonts w:ascii="Symbol" w:hAnsi="Symbol" w:hint="default"/>
+        <w:sz w:val="20"/>
+      </w:rPr>
+    </w:lvl>
+    <w:lvl w:ilvl="1" w:tentative="1">
+      <w:start w:val="1"/>
+      <w:numFmt w:val="bullet"/>
+      <w:lvlText w:val=""/>
+      <w:lvlJc w:val="left"/>
+      <w:pPr>
+        <w:tabs>
+          <w:tab w:val="num" w:pos="1440"/>
+        </w:tabs>
+        <w:ind w:left="1440" w:hanging="360"/>
+      </w:pPr>
+      <w:rPr>
+        <w:rFonts w:ascii="Symbol" w:hAnsi="Symbol" w:hint="default"/>
+        <w:sz w:val="20"/>
+      </w:rPr>
+    </w:lvl>
+    <w:lvl w:ilvl="2" w:tentative="1">
+      <w:start w:val="1"/>
+      <w:numFmt w:val="bullet"/>
+      <w:lvlText w:val=""/>
+      <w:lvlJc w:val="left"/>
+      <w:pPr>
+        <w:tabs>
+          <w:tab w:val="num" w:pos="2160"/>
+        </w:tabs>
+        <w:ind w:left="2160" w:hanging="360"/>
+      </w:pPr>
+      <w:rPr>
+        <w:rFonts w:ascii="Symbol" w:hAnsi="Symbol" w:hint="default"/>
+        <w:sz w:val="20"/>
+      </w:rPr>
+    </w:lvl>
+    <w:lvl w:ilvl="3" w:tentative="1">
+      <w:start w:val="1"/>
+      <w:numFmt w:val="bullet"/>
+      <w:lvlText w:val=""/>
+      <w:lvlJc w:val="left"/>
+      <w:pPr>
+        <w:tabs>
+          <w:tab w:val="num" w:pos="2880"/>
+        </w:tabs>
+        <w:ind w:left="2880" w:hanging="360"/>
+      </w:pPr>
+      <w:rPr>
+        <w:rFonts w:ascii="Symbol" w:hAnsi="Symbol" w:hint="default"/>
+        <w:sz w:val="20"/>
+      </w:rPr>
+    </w:lvl>
+    <w:lvl w:ilvl="4" w:tentative="1">
+      <w:start w:val="1"/>
+      <w:numFmt w:val="bullet"/>
+      <w:lvlText w:val=""/>
+      <w:lvlJc w:val="left"/>
+      <w:pPr>
+        <w:tabs>
+          <w:tab w:val="num" w:pos="3600"/>
+        </w:tabs>
+        <w:ind w:left="3600" w:hanging="360"/>
+      </w:pPr>
+      <w:rPr>
+        <w:rFonts w:ascii="Symbol" w:hAnsi="Symbol" w:hint="default"/>
+        <w:sz w:val="20"/>
+      </w:rPr>
+    </w:lvl>
+    <w:lvl w:ilvl="5" w:tentative="1">
+      <w:start w:val="1"/>
+      <w:numFmt w:val="bullet"/>
+      <w:lvlText w:val=""/>
+      <w:lvlJc w:val="left"/>
+      <w:pPr>
+        <w:tabs>
+          <w:tab w:val="num" w:pos="4320"/>
+        </w:tabs>
+        <w:ind w:left="4320" w:hanging="360"/>
+      </w:pPr>
+      <w:rPr>
+        <w:rFonts w:ascii="Symbol" w:hAnsi="Symbol" w:hint="default"/>
+        <w:sz w:val="20"/>
+      </w:rPr>
+    </w:lvl>
+    <w:lvl w:ilvl="6" w:tentative="1">
+      <w:start w:val="1"/>
+      <w:numFmt w:val="bullet"/>
+      <w:lvlText w:val=""/>
+      <w:lvlJc w:val="left"/>
+      <w:pPr>
+        <w:tabs>
+          <w:tab w:val="num" w:pos="5040"/>
+        </w:tabs>
+        <w:ind w:left="5040" w:hanging="360"/>
+      </w:pPr>
+      <w:rPr>
+        <w:rFonts w:ascii="Symbol" w:hAnsi="Symbol" w:hint="default"/>
+        <w:sz w:val="20"/>
+      </w:rPr>
+    </w:lvl>
+    <w:lvl w:ilvl="7" w:tentative="1">
+      <w:start w:val="1"/>
+      <w:numFmt w:val="bullet"/>
+      <w:lvlText w:val=""/>
+      <w:lvlJc w:val="left"/>
+      <w:pPr>
+        <w:tabs>
+          <w:tab w:val="num" w:pos="5760"/>
+        </w:tabs>
+        <w:ind w:left="5760" w:hanging="360"/>
+      </w:pPr>
+      <w:rPr>
+        <w:rFonts w:ascii="Symbol" w:hAnsi="Symbol" w:hint="default"/>
+        <w:sz w:val="20"/>
+      </w:rPr>
+    </w:lvl>
+    <w:lvl w:ilvl="8" w:tentative="1">
+      <w:start w:val="1"/>
+      <w:numFmt w:val="bullet"/>
+      <w:lvlText w:val=""/>
+      <w:lvlJc w:val="left"/>
+      <w:pPr>
+        <w:tabs>
+          <w:tab w:val="num" w:pos="6480"/>
+        </w:tabs>
+        <w:ind w:left="6480" w:hanging="360"/>
+      </w:pPr>
+      <w:rPr>
+        <w:rFonts w:ascii="Symbol" w:hAnsi="Symbol" w:hint="default"/>
+        <w:sz w:val="20"/>
+      </w:rPr>
+    </w:lvl>
+  </w:abstractNum>
+  <w:abstractNum w:abstractNumId="2" w15:restartNumberingAfterBreak="0">
     <w:nsid w:val="482A3FE0"/>
     <w:multiLevelType w:val="multilevel"/>
     <w:tmpl w:val="7D7440EC"/>
@@ -1909,7 +3181,7 @@
       </w:pPr>
     </w:lvl>
   </w:abstractNum>
-  <w:abstractNum w:abstractNumId="1" w15:restartNumberingAfterBreak="0">
+  <w:abstractNum w:abstractNumId="3" w15:restartNumberingAfterBreak="0">
     <w:nsid w:val="491D297A"/>
     <w:multiLevelType w:val="multilevel"/>
     <w:tmpl w:val="C7521D90"/>
@@ -2058,10 +3330,320 @@
       </w:rPr>
     </w:lvl>
   </w:abstractNum>
+  <w:abstractNum w:abstractNumId="4" w15:restartNumberingAfterBreak="0">
+    <w:nsid w:val="4DE0476D"/>
+    <w:multiLevelType w:val="multilevel"/>
+    <w:tmpl w:val="B72A34F6"/>
+    <w:lvl w:ilvl="0">
+      <w:start w:val="1"/>
+      <w:numFmt w:val="bullet"/>
+      <w:lvlText w:val=""/>
+      <w:lvlJc w:val="left"/>
+      <w:pPr>
+        <w:tabs>
+          <w:tab w:val="num" w:pos="720"/>
+        </w:tabs>
+        <w:ind w:left="720" w:hanging="360"/>
+      </w:pPr>
+      <w:rPr>
+        <w:rFonts w:ascii="Symbol" w:hAnsi="Symbol" w:hint="default"/>
+        <w:sz w:val="20"/>
+      </w:rPr>
+    </w:lvl>
+    <w:lvl w:ilvl="1" w:tentative="1">
+      <w:start w:val="1"/>
+      <w:numFmt w:val="bullet"/>
+      <w:lvlText w:val=""/>
+      <w:lvlJc w:val="left"/>
+      <w:pPr>
+        <w:tabs>
+          <w:tab w:val="num" w:pos="1440"/>
+        </w:tabs>
+        <w:ind w:left="1440" w:hanging="360"/>
+      </w:pPr>
+      <w:rPr>
+        <w:rFonts w:ascii="Symbol" w:hAnsi="Symbol" w:hint="default"/>
+        <w:sz w:val="20"/>
+      </w:rPr>
+    </w:lvl>
+    <w:lvl w:ilvl="2" w:tentative="1">
+      <w:start w:val="1"/>
+      <w:numFmt w:val="bullet"/>
+      <w:lvlText w:val=""/>
+      <w:lvlJc w:val="left"/>
+      <w:pPr>
+        <w:tabs>
+          <w:tab w:val="num" w:pos="2160"/>
+        </w:tabs>
+        <w:ind w:left="2160" w:hanging="360"/>
+      </w:pPr>
+      <w:rPr>
+        <w:rFonts w:ascii="Symbol" w:hAnsi="Symbol" w:hint="default"/>
+        <w:sz w:val="20"/>
+      </w:rPr>
+    </w:lvl>
+    <w:lvl w:ilvl="3" w:tentative="1">
+      <w:start w:val="1"/>
+      <w:numFmt w:val="bullet"/>
+      <w:lvlText w:val=""/>
+      <w:lvlJc w:val="left"/>
+      <w:pPr>
+        <w:tabs>
+          <w:tab w:val="num" w:pos="2880"/>
+        </w:tabs>
+        <w:ind w:left="2880" w:hanging="360"/>
+      </w:pPr>
+      <w:rPr>
+        <w:rFonts w:ascii="Symbol" w:hAnsi="Symbol" w:hint="default"/>
+        <w:sz w:val="20"/>
+      </w:rPr>
+    </w:lvl>
+    <w:lvl w:ilvl="4" w:tentative="1">
+      <w:start w:val="1"/>
+      <w:numFmt w:val="bullet"/>
+      <w:lvlText w:val=""/>
+      <w:lvlJc w:val="left"/>
+      <w:pPr>
+        <w:tabs>
+          <w:tab w:val="num" w:pos="3600"/>
+        </w:tabs>
+        <w:ind w:left="3600" w:hanging="360"/>
+      </w:pPr>
+      <w:rPr>
+        <w:rFonts w:ascii="Symbol" w:hAnsi="Symbol" w:hint="default"/>
+        <w:sz w:val="20"/>
+      </w:rPr>
+    </w:lvl>
+    <w:lvl w:ilvl="5" w:tentative="1">
+      <w:start w:val="1"/>
+      <w:numFmt w:val="bullet"/>
+      <w:lvlText w:val=""/>
+      <w:lvlJc w:val="left"/>
+      <w:pPr>
+        <w:tabs>
+          <w:tab w:val="num" w:pos="4320"/>
+        </w:tabs>
+        <w:ind w:left="4320" w:hanging="360"/>
+      </w:pPr>
+      <w:rPr>
+        <w:rFonts w:ascii="Symbol" w:hAnsi="Symbol" w:hint="default"/>
+        <w:sz w:val="20"/>
+      </w:rPr>
+    </w:lvl>
+    <w:lvl w:ilvl="6" w:tentative="1">
+      <w:start w:val="1"/>
+      <w:numFmt w:val="bullet"/>
+      <w:lvlText w:val=""/>
+      <w:lvlJc w:val="left"/>
+      <w:pPr>
+        <w:tabs>
+          <w:tab w:val="num" w:pos="5040"/>
+        </w:tabs>
+        <w:ind w:left="5040" w:hanging="360"/>
+      </w:pPr>
+      <w:rPr>
+        <w:rFonts w:ascii="Symbol" w:hAnsi="Symbol" w:hint="default"/>
+        <w:sz w:val="20"/>
+      </w:rPr>
+    </w:lvl>
+    <w:lvl w:ilvl="7" w:tentative="1">
+      <w:start w:val="1"/>
+      <w:numFmt w:val="bullet"/>
+      <w:lvlText w:val=""/>
+      <w:lvlJc w:val="left"/>
+      <w:pPr>
+        <w:tabs>
+          <w:tab w:val="num" w:pos="5760"/>
+        </w:tabs>
+        <w:ind w:left="5760" w:hanging="360"/>
+      </w:pPr>
+      <w:rPr>
+        <w:rFonts w:ascii="Symbol" w:hAnsi="Symbol" w:hint="default"/>
+        <w:sz w:val="20"/>
+      </w:rPr>
+    </w:lvl>
+    <w:lvl w:ilvl="8" w:tentative="1">
+      <w:start w:val="1"/>
+      <w:numFmt w:val="bullet"/>
+      <w:lvlText w:val=""/>
+      <w:lvlJc w:val="left"/>
+      <w:pPr>
+        <w:tabs>
+          <w:tab w:val="num" w:pos="6480"/>
+        </w:tabs>
+        <w:ind w:left="6480" w:hanging="360"/>
+      </w:pPr>
+      <w:rPr>
+        <w:rFonts w:ascii="Symbol" w:hAnsi="Symbol" w:hint="default"/>
+        <w:sz w:val="20"/>
+      </w:rPr>
+    </w:lvl>
+  </w:abstractNum>
+  <w:abstractNum w:abstractNumId="5" w15:restartNumberingAfterBreak="0">
+    <w:nsid w:val="53FC2A8E"/>
+    <w:multiLevelType w:val="multilevel"/>
+    <w:tmpl w:val="7E089B1E"/>
+    <w:lvl w:ilvl="0">
+      <w:start w:val="1"/>
+      <w:numFmt w:val="bullet"/>
+      <w:lvlText w:val=""/>
+      <w:lvlJc w:val="left"/>
+      <w:pPr>
+        <w:tabs>
+          <w:tab w:val="num" w:pos="720"/>
+        </w:tabs>
+        <w:ind w:left="720" w:hanging="360"/>
+      </w:pPr>
+      <w:rPr>
+        <w:rFonts w:ascii="Symbol" w:hAnsi="Symbol" w:hint="default"/>
+        <w:sz w:val="20"/>
+      </w:rPr>
+    </w:lvl>
+    <w:lvl w:ilvl="1" w:tentative="1">
+      <w:start w:val="1"/>
+      <w:numFmt w:val="bullet"/>
+      <w:lvlText w:val=""/>
+      <w:lvlJc w:val="left"/>
+      <w:pPr>
+        <w:tabs>
+          <w:tab w:val="num" w:pos="1440"/>
+        </w:tabs>
+        <w:ind w:left="1440" w:hanging="360"/>
+      </w:pPr>
+      <w:rPr>
+        <w:rFonts w:ascii="Symbol" w:hAnsi="Symbol" w:hint="default"/>
+        <w:sz w:val="20"/>
+      </w:rPr>
+    </w:lvl>
+    <w:lvl w:ilvl="2" w:tentative="1">
+      <w:start w:val="1"/>
+      <w:numFmt w:val="bullet"/>
+      <w:lvlText w:val=""/>
+      <w:lvlJc w:val="left"/>
+      <w:pPr>
+        <w:tabs>
+          <w:tab w:val="num" w:pos="2160"/>
+        </w:tabs>
+        <w:ind w:left="2160" w:hanging="360"/>
+      </w:pPr>
+      <w:rPr>
+        <w:rFonts w:ascii="Symbol" w:hAnsi="Symbol" w:hint="default"/>
+        <w:sz w:val="20"/>
+      </w:rPr>
+    </w:lvl>
+    <w:lvl w:ilvl="3" w:tentative="1">
+      <w:start w:val="1"/>
+      <w:numFmt w:val="bullet"/>
+      <w:lvlText w:val=""/>
+      <w:lvlJc w:val="left"/>
+      <w:pPr>
+        <w:tabs>
+          <w:tab w:val="num" w:pos="2880"/>
+        </w:tabs>
+        <w:ind w:left="2880" w:hanging="360"/>
+      </w:pPr>
+      <w:rPr>
+        <w:rFonts w:ascii="Symbol" w:hAnsi="Symbol" w:hint="default"/>
+        <w:sz w:val="20"/>
+      </w:rPr>
+    </w:lvl>
+    <w:lvl w:ilvl="4" w:tentative="1">
+      <w:start w:val="1"/>
+      <w:numFmt w:val="bullet"/>
+      <w:lvlText w:val=""/>
+      <w:lvlJc w:val="left"/>
+      <w:pPr>
+        <w:tabs>
+          <w:tab w:val="num" w:pos="3600"/>
+        </w:tabs>
+        <w:ind w:left="3600" w:hanging="360"/>
+      </w:pPr>
+      <w:rPr>
+        <w:rFonts w:ascii="Symbol" w:hAnsi="Symbol" w:hint="default"/>
+        <w:sz w:val="20"/>
+      </w:rPr>
+    </w:lvl>
+    <w:lvl w:ilvl="5" w:tentative="1">
+      <w:start w:val="1"/>
+      <w:numFmt w:val="bullet"/>
+      <w:lvlText w:val=""/>
+      <w:lvlJc w:val="left"/>
+      <w:pPr>
+        <w:tabs>
+          <w:tab w:val="num" w:pos="4320"/>
+        </w:tabs>
+        <w:ind w:left="4320" w:hanging="360"/>
+      </w:pPr>
+      <w:rPr>
+        <w:rFonts w:ascii="Symbol" w:hAnsi="Symbol" w:hint="default"/>
+        <w:sz w:val="20"/>
+      </w:rPr>
+    </w:lvl>
+    <w:lvl w:ilvl="6" w:tentative="1">
+      <w:start w:val="1"/>
+      <w:numFmt w:val="bullet"/>
+      <w:lvlText w:val=""/>
+      <w:lvlJc w:val="left"/>
+      <w:pPr>
+        <w:tabs>
+          <w:tab w:val="num" w:pos="5040"/>
+        </w:tabs>
+        <w:ind w:left="5040" w:hanging="360"/>
+      </w:pPr>
+      <w:rPr>
+        <w:rFonts w:ascii="Symbol" w:hAnsi="Symbol" w:hint="default"/>
+        <w:sz w:val="20"/>
+      </w:rPr>
+    </w:lvl>
+    <w:lvl w:ilvl="7" w:tentative="1">
+      <w:start w:val="1"/>
+      <w:numFmt w:val="bullet"/>
+      <w:lvlText w:val=""/>
+      <w:lvlJc w:val="left"/>
+      <w:pPr>
+        <w:tabs>
+          <w:tab w:val="num" w:pos="5760"/>
+        </w:tabs>
+        <w:ind w:left="5760" w:hanging="360"/>
+      </w:pPr>
+      <w:rPr>
+        <w:rFonts w:ascii="Symbol" w:hAnsi="Symbol" w:hint="default"/>
+        <w:sz w:val="20"/>
+      </w:rPr>
+    </w:lvl>
+    <w:lvl w:ilvl="8" w:tentative="1">
+      <w:start w:val="1"/>
+      <w:numFmt w:val="bullet"/>
+      <w:lvlText w:val=""/>
+      <w:lvlJc w:val="left"/>
+      <w:pPr>
+        <w:tabs>
+          <w:tab w:val="num" w:pos="6480"/>
+        </w:tabs>
+        <w:ind w:left="6480" w:hanging="360"/>
+      </w:pPr>
+      <w:rPr>
+        <w:rFonts w:ascii="Symbol" w:hAnsi="Symbol" w:hint="default"/>
+        <w:sz w:val="20"/>
+      </w:rPr>
+    </w:lvl>
+  </w:abstractNum>
   <w:num w:numId="1">
+    <w:abstractNumId w:val="2"/>
+  </w:num>
+  <w:num w:numId="2">
+    <w:abstractNumId w:val="3"/>
+  </w:num>
+  <w:num w:numId="3">
+    <w:abstractNumId w:val="5"/>
+  </w:num>
+  <w:num w:numId="4">
+    <w:abstractNumId w:val="4"/>
+  </w:num>
+  <w:num w:numId="5">
     <w:abstractNumId w:val="0"/>
   </w:num>
-  <w:num w:numId="2">
+  <w:num w:numId="6">
     <w:abstractNumId w:val="1"/>
   </w:num>
 </w:numbering>
@@ -2722,6 +4304,47 @@
     <w:basedOn w:val="DefaultParagraphFont"/>
     <w:rsid w:val="008B2C1E"/>
   </w:style>
+  <w:style w:type="character" w:styleId="Emphasis">
+    <w:name w:val="Emphasis"/>
+    <w:basedOn w:val="DefaultParagraphFont"/>
+    <w:uiPriority w:val="20"/>
+    <w:qFormat/>
+    <w:rsid w:val="00B72DBD"/>
+    <w:rPr>
+      <w:i/>
+      <w:iCs/>
+    </w:rPr>
+  </w:style>
+  <w:style w:type="table" w:styleId="TableGrid">
+    <w:name w:val="Table Grid"/>
+    <w:basedOn w:val="TableNormal"/>
+    <w:uiPriority w:val="39"/>
+    <w:rsid w:val="00B72DBD"/>
+    <w:pPr>
+      <w:spacing w:after="0" w:line="240" w:lineRule="auto"/>
+    </w:pPr>
+    <w:tblPr>
+      <w:tblBorders>
+        <w:top w:val="single" w:sz="4" w:space="0" w:color="auto"/>
+        <w:left w:val="single" w:sz="4" w:space="0" w:color="auto"/>
+        <w:bottom w:val="single" w:sz="4" w:space="0" w:color="auto"/>
+        <w:right w:val="single" w:sz="4" w:space="0" w:color="auto"/>
+        <w:insideH w:val="single" w:sz="4" w:space="0" w:color="auto"/>
+        <w:insideV w:val="single" w:sz="4" w:space="0" w:color="auto"/>
+      </w:tblBorders>
+    </w:tblPr>
+  </w:style>
+  <w:style w:type="paragraph" w:styleId="ListParagraph">
+    <w:name w:val="List Paragraph"/>
+    <w:basedOn w:val="Normal"/>
+    <w:uiPriority w:val="34"/>
+    <w:qFormat/>
+    <w:rsid w:val="00B72DBD"/>
+    <w:pPr>
+      <w:ind w:left="720"/>
+      <w:contextualSpacing/>
+    </w:pPr>
+  </w:style>
 </w:styles>
 </file>
 

</xml_diff>